<commit_message>
Sizing fix on diagram
</commit_message>
<xml_diff>
--- a/Homework2/Homework#2.docx
+++ b/Homework2/Homework#2.docx
@@ -1,6 +1,6 @@
 
 <file path=word/document.xml><?xml version="1.0" encoding="utf-8"?>
-<w:document xmlns:wpc="http://schemas.microsoft.com/office/word/2010/wordprocessingCanvas" xmlns:mo="http://schemas.microsoft.com/office/mac/office/2008/main" xmlns:mc="http://schemas.openxmlformats.org/markup-compatibility/2006" xmlns:mv="urn:schemas-microsoft-com:mac:vml" xmlns:o="urn:schemas-microsoft-com:office:office" xmlns:r="http://schemas.openxmlformats.org/officeDocument/2006/relationships" xmlns:m="http://schemas.openxmlformats.org/officeDocument/2006/math" xmlns:v="urn:schemas-microsoft-com:vml" xmlns:wp14="http://schemas.microsoft.com/office/word/2010/wordprocessingDrawing" xmlns:wp="http://schemas.openxmlformats.org/drawingml/2006/wordprocessingDrawing" xmlns:w10="urn:schemas-microsoft-com:office:word" xmlns:w="http://schemas.openxmlformats.org/wordprocessingml/2006/main" xmlns:w14="http://schemas.microsoft.com/office/word/2010/wordml" xmlns:wpg="http://schemas.microsoft.com/office/word/2010/wordprocessingGroup" xmlns:wpi="http://schemas.microsoft.com/office/word/2010/wordprocessingInk" xmlns:wne="http://schemas.microsoft.com/office/word/2006/wordml" xmlns:wps="http://schemas.microsoft.com/office/word/2010/wordprocessingShape" mc:Ignorable="w14 wp14">
+<w:document xmlns:ve="http://schemas.openxmlformats.org/markup-compatibility/2006" xmlns:o="urn:schemas-microsoft-com:office:office" xmlns:r="http://schemas.openxmlformats.org/officeDocument/2006/relationships" xmlns:m="http://schemas.openxmlformats.org/officeDocument/2006/math" xmlns:v="urn:schemas-microsoft-com:vml" xmlns:wp="http://schemas.openxmlformats.org/drawingml/2006/wordprocessingDrawing" xmlns:w10="urn:schemas-microsoft-com:office:word" xmlns:w="http://schemas.openxmlformats.org/wordprocessingml/2006/main" xmlns:wne="http://schemas.microsoft.com/office/word/2006/wordml">
   <w:body>
     <w:p>
       <w:pPr>
@@ -80,50 +80,59 @@
           <w:szCs w:val="30"/>
         </w:rPr>
       </w:pPr>
+      <w:proofErr w:type="spellStart"/>
       <w:r>
         <w:rPr>
           <w:sz w:val="30"/>
           <w:szCs w:val="30"/>
         </w:rPr>
-        <w:t xml:space="preserve">CompSci 557 </w:t>
-      </w:r>
-    </w:p>
-    <w:p>
-      <w:pPr>
-        <w:jc w:val="center"/>
+        <w:t>CompSci</w:t>
+      </w:r>
+      <w:proofErr w:type="spellEnd"/>
+      <w:r>
         <w:rPr>
           <w:sz w:val="30"/>
           <w:szCs w:val="30"/>
         </w:rPr>
-      </w:pPr>
-      <w:r>
+        <w:t xml:space="preserve"> 557 </w:t>
+      </w:r>
+    </w:p>
+    <w:p>
+      <w:pPr>
+        <w:jc w:val="center"/>
         <w:rPr>
           <w:sz w:val="30"/>
           <w:szCs w:val="30"/>
         </w:rPr>
-        <w:t>Homework #2</w:t>
-      </w:r>
-    </w:p>
-    <w:p>
-      <w:pPr>
-        <w:jc w:val="center"/>
+      </w:pPr>
+      <w:r>
         <w:rPr>
           <w:sz w:val="30"/>
           <w:szCs w:val="30"/>
         </w:rPr>
-      </w:pPr>
-      <w:r>
+        <w:t>Homework #2</w:t>
+      </w:r>
+    </w:p>
+    <w:p>
+      <w:pPr>
+        <w:jc w:val="center"/>
         <w:rPr>
           <w:sz w:val="30"/>
           <w:szCs w:val="30"/>
         </w:rPr>
-        <w:t>Phil</w:t>
-      </w:r>
+      </w:pPr>
       <w:r>
         <w:rPr>
           <w:sz w:val="30"/>
           <w:szCs w:val="30"/>
         </w:rPr>
+        <w:t>Phil</w:t>
+      </w:r>
+      <w:r>
+        <w:rPr>
+          <w:sz w:val="30"/>
+          <w:szCs w:val="30"/>
+        </w:rPr>
         <w:t>ip</w:t>
       </w:r>
       <w:bookmarkStart w:id="0" w:name="_GoBack"/>
@@ -133,24 +142,42 @@
           <w:sz w:val="30"/>
           <w:szCs w:val="30"/>
         </w:rPr>
-        <w:t xml:space="preserve"> Sauvey</w:t>
-      </w:r>
-    </w:p>
-    <w:p>
-      <w:pPr>
-        <w:jc w:val="center"/>
+        <w:t xml:space="preserve"> </w:t>
+      </w:r>
+      <w:proofErr w:type="spellStart"/>
+      <w:r>
         <w:rPr>
           <w:sz w:val="30"/>
           <w:szCs w:val="30"/>
         </w:rPr>
-      </w:pPr>
-      <w:r>
+        <w:t>Sauvey</w:t>
+      </w:r>
+      <w:proofErr w:type="spellEnd"/>
+    </w:p>
+    <w:p>
+      <w:pPr>
+        <w:jc w:val="center"/>
         <w:rPr>
           <w:sz w:val="30"/>
           <w:szCs w:val="30"/>
         </w:rPr>
-        <w:t>Kayla Goetzke</w:t>
-      </w:r>
+      </w:pPr>
+      <w:r>
+        <w:rPr>
+          <w:sz w:val="30"/>
+          <w:szCs w:val="30"/>
+        </w:rPr>
+        <w:t xml:space="preserve">Kayla </w:t>
+      </w:r>
+      <w:proofErr w:type="spellStart"/>
+      <w:r>
+        <w:rPr>
+          <w:sz w:val="30"/>
+          <w:szCs w:val="30"/>
+        </w:rPr>
+        <w:t>Goetzke</w:t>
+      </w:r>
+      <w:proofErr w:type="spellEnd"/>
     </w:p>
     <w:p>
       <w:pPr>
@@ -491,7 +518,7 @@
           <w:noProof/>
         </w:rPr>
         <w:drawing>
-          <wp:inline distT="0" distB="0" distL="0" distR="0" wp14:anchorId="321C9B58" wp14:editId="0E805FB4">
+          <wp:inline distT="0" distB="0" distL="0" distR="0">
             <wp:extent cx="4574136" cy="1805831"/>
             <wp:effectExtent l="0" t="0" r="0" b="0"/>
             <wp:docPr id="1" name="Picture 1"/>
@@ -506,10 +533,10 @@
                     <pic:cNvPicPr/>
                   </pic:nvPicPr>
                   <pic:blipFill>
-                    <a:blip r:embed="rId6">
+                    <a:blip r:embed="rId5">
                       <a:extLst>
                         <a:ext uri="{28A0092B-C50C-407E-A947-70E740481C1C}">
-                          <a14:useLocalDpi xmlns:a14="http://schemas.microsoft.com/office/drawing/2010/main" val="0"/>
+                          <a14:useLocalDpi xmlns:a14="http://schemas.microsoft.com/office/drawing/2010/main" xmlns:wps="http://schemas.microsoft.com/office/word/2010/wordprocessingShape" xmlns:wpi="http://schemas.microsoft.com/office/word/2010/wordprocessingInk" xmlns:wpg="http://schemas.microsoft.com/office/word/2010/wordprocessingGroup" xmlns:w14="http://schemas.microsoft.com/office/word/2010/wordml" xmlns:w="http://schemas.openxmlformats.org/wordprocessingml/2006/main" xmlns:w10="urn:schemas-microsoft-com:office:word" xmlns:wp14="http://schemas.microsoft.com/office/word/2010/wordprocessingDrawing" xmlns:v="urn:schemas-microsoft-com:vml" xmlns:o="urn:schemas-microsoft-com:office:office" xmlns:mv="urn:schemas-microsoft-com:mac:vml" xmlns:mc="http://schemas.openxmlformats.org/markup-compatibility/2006" xmlns:mo="http://schemas.microsoft.com/office/mac/office/2008/main" xmlns:wpc="http://schemas.microsoft.com/office/word/2010/wordprocessingCanvas" xmlns="" val="0"/>
                         </a:ext>
                       </a:extLst>
                     </a:blip>
@@ -543,7 +570,7 @@
     </w:p>
     <w:p>
       <w:r>
-        <w:object w:dxaOrig="6489" w:dyaOrig="1835" w14:anchorId="43DC718A">
+        <w:object w:dxaOrig="6489" w:dyaOrig="1835">
           <v:shapetype id="_x0000_t75" coordsize="21600,21600" o:spt="75" o:preferrelative="t" path="m@4@5l@4@11@9@11@9@5xe" filled="f" stroked="f">
             <v:stroke joinstyle="miter"/>
             <v:formulas>
@@ -563,10 +590,10 @@
             <v:path o:extrusionok="f" gradientshapeok="t" o:connecttype="rect"/>
             <o:lock v:ext="edit" aspectratio="t"/>
           </v:shapetype>
-          <v:shape id="_x0000_i1025" type="#_x0000_t75" style="width:387pt;height:109pt" o:ole="">
-            <v:imagedata r:id="rId7" o:title=""/>
+          <v:shape id="_x0000_i1025" type="#_x0000_t75" style="width:386.75pt;height:108.95pt" o:ole="">
+            <v:imagedata r:id="rId6" o:title=""/>
           </v:shape>
-          <o:OLEObject Type="Embed" ProgID="Visio.Drawing.11" ShapeID="_x0000_i1025" DrawAspect="Content" ObjectID="_1453877319" r:id="rId8"/>
+          <o:OLEObject Type="Embed" ProgID="Visio.Drawing.11" ShapeID="_x0000_i1025" DrawAspect="Content" ObjectID="_1580045665" r:id="rId7"/>
         </w:object>
       </w:r>
     </w:p>
@@ -646,7 +673,7 @@
           <w:noProof/>
         </w:rPr>
         <w:drawing>
-          <wp:inline distT="0" distB="0" distL="0" distR="0" wp14:anchorId="6EF0E4D0" wp14:editId="16AA63FD">
+          <wp:inline distT="0" distB="0" distL="0" distR="0">
             <wp:extent cx="5486400" cy="3053715"/>
             <wp:effectExtent l="0" t="0" r="0" b="0"/>
             <wp:docPr id="2" name="Picture 2"/>
@@ -661,10 +688,10 @@
                     <pic:cNvPicPr/>
                   </pic:nvPicPr>
                   <pic:blipFill>
-                    <a:blip r:embed="rId9">
+                    <a:blip r:embed="rId8">
                       <a:extLst>
                         <a:ext uri="{28A0092B-C50C-407E-A947-70E740481C1C}">
-                          <a14:useLocalDpi xmlns:a14="http://schemas.microsoft.com/office/drawing/2010/main" val="0"/>
+                          <a14:useLocalDpi xmlns:a14="http://schemas.microsoft.com/office/drawing/2010/main" xmlns:wps="http://schemas.microsoft.com/office/word/2010/wordprocessingShape" xmlns:wpi="http://schemas.microsoft.com/office/word/2010/wordprocessingInk" xmlns:wpg="http://schemas.microsoft.com/office/word/2010/wordprocessingGroup" xmlns:w14="http://schemas.microsoft.com/office/word/2010/wordml" xmlns:w="http://schemas.openxmlformats.org/wordprocessingml/2006/main" xmlns:w10="urn:schemas-microsoft-com:office:word" xmlns:wp14="http://schemas.microsoft.com/office/word/2010/wordprocessingDrawing" xmlns:v="urn:schemas-microsoft-com:vml" xmlns:o="urn:schemas-microsoft-com:office:office" xmlns:mv="urn:schemas-microsoft-com:mac:vml" xmlns:mc="http://schemas.openxmlformats.org/markup-compatibility/2006" xmlns:mo="http://schemas.microsoft.com/office/mac/office/2008/main" xmlns:wpc="http://schemas.microsoft.com/office/word/2010/wordprocessingCanvas" xmlns="" val="0"/>
                         </a:ext>
                       </a:extLst>
                     </a:blip>
@@ -695,11 +722,11 @@
     </w:p>
     <w:p>
       <w:r>
-        <w:object w:dxaOrig="7518" w:dyaOrig="6546" w14:anchorId="558E3EBE">
-          <v:shape id="_x0000_i1026" type="#_x0000_t75" style="width:355pt;height:310pt" o:ole="">
-            <v:imagedata r:id="rId10" o:title=""/>
+        <w:object w:dxaOrig="7518" w:dyaOrig="6546">
+          <v:shape id="_x0000_i1026" type="#_x0000_t75" style="width:350.45pt;height:305.85pt" o:ole="">
+            <v:imagedata r:id="rId9" o:title=""/>
           </v:shape>
-          <o:OLEObject Type="Embed" ProgID="Visio.Drawing.11" ShapeID="_x0000_i1026" DrawAspect="Content" ObjectID="_1453877320" r:id="rId11"/>
+          <o:OLEObject Type="Embed" ProgID="Visio.Drawing.11" ShapeID="_x0000_i1026" DrawAspect="Content" ObjectID="_1580045666" r:id="rId10"/>
         </w:object>
       </w:r>
     </w:p>
@@ -717,7 +744,7 @@
           <w:noProof/>
         </w:rPr>
         <w:drawing>
-          <wp:inline distT="0" distB="0" distL="0" distR="0" wp14:anchorId="21BA0E2D" wp14:editId="079881C7">
+          <wp:inline distT="0" distB="0" distL="0" distR="0">
             <wp:extent cx="5486400" cy="3623310"/>
             <wp:effectExtent l="0" t="0" r="0" b="8890"/>
             <wp:docPr id="3" name="Picture 3"/>
@@ -732,10 +759,10 @@
                     <pic:cNvPicPr/>
                   </pic:nvPicPr>
                   <pic:blipFill>
-                    <a:blip r:embed="rId12">
+                    <a:blip r:embed="rId11">
                       <a:extLst>
                         <a:ext uri="{28A0092B-C50C-407E-A947-70E740481C1C}">
-                          <a14:useLocalDpi xmlns:a14="http://schemas.microsoft.com/office/drawing/2010/main" val="0"/>
+                          <a14:useLocalDpi xmlns:a14="http://schemas.microsoft.com/office/drawing/2010/main" xmlns:wps="http://schemas.microsoft.com/office/word/2010/wordprocessingShape" xmlns:wpi="http://schemas.microsoft.com/office/word/2010/wordprocessingInk" xmlns:wpg="http://schemas.microsoft.com/office/word/2010/wordprocessingGroup" xmlns:w14="http://schemas.microsoft.com/office/word/2010/wordml" xmlns:w="http://schemas.openxmlformats.org/wordprocessingml/2006/main" xmlns:w10="urn:schemas-microsoft-com:office:word" xmlns:wp14="http://schemas.microsoft.com/office/word/2010/wordprocessingDrawing" xmlns:v="urn:schemas-microsoft-com:vml" xmlns:o="urn:schemas-microsoft-com:office:office" xmlns:mv="urn:schemas-microsoft-com:mac:vml" xmlns:mc="http://schemas.openxmlformats.org/markup-compatibility/2006" xmlns:mo="http://schemas.microsoft.com/office/mac/office/2008/main" xmlns:wpc="http://schemas.microsoft.com/office/word/2010/wordprocessingCanvas" xmlns="" val="0"/>
                         </a:ext>
                       </a:extLst>
                     </a:blip>
@@ -776,7 +803,7 @@
       <w:tblPr>
         <w:tblStyle w:val="LightGrid1"/>
         <w:tblW w:w="0" w:type="auto"/>
-        <w:tblLook w:val="04A0" w:firstRow="1" w:lastRow="0" w:firstColumn="1" w:lastColumn="0" w:noHBand="0" w:noVBand="1"/>
+        <w:tblLook w:val="04A0"/>
       </w:tblPr>
       <w:tblGrid>
         <w:gridCol w:w="2210"/>
@@ -786,11 +813,11 @@
       </w:tblGrid>
       <w:tr>
         <w:trPr>
-          <w:cnfStyle w:val="100000000000" w:firstRow="1" w:lastRow="0" w:firstColumn="0" w:lastColumn="0" w:oddVBand="0" w:evenVBand="0" w:oddHBand="0" w:evenHBand="0" w:firstRowFirstColumn="0" w:firstRowLastColumn="0" w:lastRowFirstColumn="0" w:lastRowLastColumn="0"/>
+          <w:cnfStyle w:val="100000000000"/>
         </w:trPr>
         <w:tc>
           <w:tcPr>
-            <w:cnfStyle w:val="001000000000" w:firstRow="0" w:lastRow="0" w:firstColumn="1" w:lastColumn="0" w:oddVBand="0" w:evenVBand="0" w:oddHBand="0" w:evenHBand="0" w:firstRowFirstColumn="0" w:firstRowLastColumn="0" w:lastRowFirstColumn="0" w:lastRowLastColumn="0"/>
+            <w:cnfStyle w:val="001000000000"/>
             <w:tcW w:w="2394" w:type="dxa"/>
           </w:tcPr>
           <w:p>
@@ -809,7 +836,7 @@
           <w:p>
             <w:pPr>
               <w:contextualSpacing/>
-              <w:cnfStyle w:val="100000000000" w:firstRow="1" w:lastRow="0" w:firstColumn="0" w:lastColumn="0" w:oddVBand="0" w:evenVBand="0" w:oddHBand="0" w:evenHBand="0" w:firstRowFirstColumn="0" w:firstRowLastColumn="0" w:lastRowFirstColumn="0" w:lastRowLastColumn="0"/>
+              <w:cnfStyle w:val="100000000000"/>
             </w:pPr>
             <w:r>
               <w:t>Relationship</w:t>
@@ -823,7 +850,7 @@
           <w:p>
             <w:pPr>
               <w:contextualSpacing/>
-              <w:cnfStyle w:val="100000000000" w:firstRow="1" w:lastRow="0" w:firstColumn="0" w:lastColumn="0" w:oddVBand="0" w:evenVBand="0" w:oddHBand="0" w:evenHBand="0" w:firstRowFirstColumn="0" w:firstRowLastColumn="0" w:lastRowFirstColumn="0" w:lastRowLastColumn="0"/>
+              <w:cnfStyle w:val="100000000000"/>
             </w:pPr>
             <w:r>
               <w:t>Connectivity</w:t>
@@ -837,7 +864,7 @@
           <w:p>
             <w:pPr>
               <w:contextualSpacing/>
-              <w:cnfStyle w:val="100000000000" w:firstRow="1" w:lastRow="0" w:firstColumn="0" w:lastColumn="0" w:oddVBand="0" w:evenVBand="0" w:oddHBand="0" w:evenHBand="0" w:firstRowFirstColumn="0" w:firstRowLastColumn="0" w:lastRowFirstColumn="0" w:lastRowLastColumn="0"/>
+              <w:cnfStyle w:val="100000000000"/>
             </w:pPr>
             <w:r>
               <w:t>Entity</w:t>
@@ -847,11 +874,11 @@
       </w:tr>
       <w:tr>
         <w:trPr>
-          <w:cnfStyle w:val="000000100000" w:firstRow="0" w:lastRow="0" w:firstColumn="0" w:lastColumn="0" w:oddVBand="0" w:evenVBand="0" w:oddHBand="1" w:evenHBand="0" w:firstRowFirstColumn="0" w:firstRowLastColumn="0" w:lastRowFirstColumn="0" w:lastRowLastColumn="0"/>
+          <w:cnfStyle w:val="000000100000"/>
         </w:trPr>
         <w:tc>
           <w:tcPr>
-            <w:cnfStyle w:val="001000000000" w:firstRow="0" w:lastRow="0" w:firstColumn="1" w:lastColumn="0" w:oddVBand="0" w:evenVBand="0" w:oddHBand="0" w:evenHBand="0" w:firstRowFirstColumn="0" w:firstRowLastColumn="0" w:lastRowFirstColumn="0" w:lastRowLastColumn="0"/>
+            <w:cnfStyle w:val="001000000000"/>
             <w:tcW w:w="2394" w:type="dxa"/>
           </w:tcPr>
           <w:p>
@@ -870,7 +897,7 @@
           <w:p>
             <w:pPr>
               <w:contextualSpacing/>
-              <w:cnfStyle w:val="000000100000" w:firstRow="0" w:lastRow="0" w:firstColumn="0" w:lastColumn="0" w:oddVBand="0" w:evenVBand="0" w:oddHBand="1" w:evenHBand="0" w:firstRowFirstColumn="0" w:firstRowLastColumn="0" w:lastRowFirstColumn="0" w:lastRowLastColumn="0"/>
+              <w:cnfStyle w:val="000000100000"/>
             </w:pPr>
             <w:r>
               <w:t>Teaches</w:t>
@@ -884,7 +911,7 @@
           <w:p>
             <w:pPr>
               <w:contextualSpacing/>
-              <w:cnfStyle w:val="000000100000" w:firstRow="0" w:lastRow="0" w:firstColumn="0" w:lastColumn="0" w:oddVBand="0" w:evenVBand="0" w:oddHBand="1" w:evenHBand="0" w:firstRowFirstColumn="0" w:firstRowLastColumn="0" w:lastRowFirstColumn="0" w:lastRowLastColumn="0"/>
+              <w:cnfStyle w:val="000000100000"/>
             </w:pPr>
             <w:r>
               <w:t>1:M</w:t>
@@ -898,7 +925,7 @@
           <w:p>
             <w:pPr>
               <w:contextualSpacing/>
-              <w:cnfStyle w:val="000000100000" w:firstRow="0" w:lastRow="0" w:firstColumn="0" w:lastColumn="0" w:oddVBand="0" w:evenVBand="0" w:oddHBand="1" w:evenHBand="0" w:firstRowFirstColumn="0" w:firstRowLastColumn="0" w:lastRowFirstColumn="0" w:lastRowLastColumn="0"/>
+              <w:cnfStyle w:val="000000100000"/>
             </w:pPr>
             <w:r>
               <w:t>Class</w:t>
@@ -908,11 +935,11 @@
       </w:tr>
       <w:tr>
         <w:trPr>
-          <w:cnfStyle w:val="000000010000" w:firstRow="0" w:lastRow="0" w:firstColumn="0" w:lastColumn="0" w:oddVBand="0" w:evenVBand="0" w:oddHBand="0" w:evenHBand="1" w:firstRowFirstColumn="0" w:firstRowLastColumn="0" w:lastRowFirstColumn="0" w:lastRowLastColumn="0"/>
+          <w:cnfStyle w:val="000000010000"/>
         </w:trPr>
         <w:tc>
           <w:tcPr>
-            <w:cnfStyle w:val="001000000000" w:firstRow="0" w:lastRow="0" w:firstColumn="1" w:lastColumn="0" w:oddVBand="0" w:evenVBand="0" w:oddHBand="0" w:evenHBand="0" w:firstRowFirstColumn="0" w:firstRowLastColumn="0" w:lastRowFirstColumn="0" w:lastRowLastColumn="0"/>
+            <w:cnfStyle w:val="001000000000"/>
             <w:tcW w:w="2394" w:type="dxa"/>
           </w:tcPr>
           <w:p>
@@ -931,7 +958,7 @@
           <w:p>
             <w:pPr>
               <w:contextualSpacing/>
-              <w:cnfStyle w:val="000000010000" w:firstRow="0" w:lastRow="0" w:firstColumn="0" w:lastColumn="0" w:oddVBand="0" w:evenVBand="0" w:oddHBand="0" w:evenHBand="1" w:firstRowFirstColumn="0" w:firstRowLastColumn="0" w:lastRowFirstColumn="0" w:lastRowLastColumn="0"/>
+              <w:cnfStyle w:val="000000010000"/>
             </w:pPr>
             <w:r>
               <w:t>Generates</w:t>
@@ -945,7 +972,7 @@
           <w:p>
             <w:pPr>
               <w:contextualSpacing/>
-              <w:cnfStyle w:val="000000010000" w:firstRow="0" w:lastRow="0" w:firstColumn="0" w:lastColumn="0" w:oddVBand="0" w:evenVBand="0" w:oddHBand="0" w:evenHBand="1" w:firstRowFirstColumn="0" w:firstRowLastColumn="0" w:lastRowFirstColumn="0" w:lastRowLastColumn="0"/>
+              <w:cnfStyle w:val="000000010000"/>
             </w:pPr>
             <w:r>
               <w:t>1:M</w:t>
@@ -959,7 +986,7 @@
           <w:p>
             <w:pPr>
               <w:contextualSpacing/>
-              <w:cnfStyle w:val="000000010000" w:firstRow="0" w:lastRow="0" w:firstColumn="0" w:lastColumn="0" w:oddVBand="0" w:evenVBand="0" w:oddHBand="0" w:evenHBand="1" w:firstRowFirstColumn="0" w:firstRowLastColumn="0" w:lastRowFirstColumn="0" w:lastRowLastColumn="0"/>
+              <w:cnfStyle w:val="000000010000"/>
             </w:pPr>
             <w:r>
               <w:t>Class</w:t>
@@ -969,11 +996,11 @@
       </w:tr>
       <w:tr>
         <w:trPr>
-          <w:cnfStyle w:val="000000100000" w:firstRow="0" w:lastRow="0" w:firstColumn="0" w:lastColumn="0" w:oddVBand="0" w:evenVBand="0" w:oddHBand="1" w:evenHBand="0" w:firstRowFirstColumn="0" w:firstRowLastColumn="0" w:lastRowFirstColumn="0" w:lastRowLastColumn="0"/>
+          <w:cnfStyle w:val="000000100000"/>
         </w:trPr>
         <w:tc>
           <w:tcPr>
-            <w:cnfStyle w:val="001000000000" w:firstRow="0" w:lastRow="0" w:firstColumn="1" w:lastColumn="0" w:oddVBand="0" w:evenVBand="0" w:oddHBand="0" w:evenHBand="0" w:firstRowFirstColumn="0" w:firstRowLastColumn="0" w:lastRowFirstColumn="0" w:lastRowLastColumn="0"/>
+            <w:cnfStyle w:val="001000000000"/>
             <w:tcW w:w="2394" w:type="dxa"/>
           </w:tcPr>
           <w:p>
@@ -992,7 +1019,7 @@
           <w:p>
             <w:pPr>
               <w:contextualSpacing/>
-              <w:cnfStyle w:val="000000100000" w:firstRow="0" w:lastRow="0" w:firstColumn="0" w:lastColumn="0" w:oddVBand="0" w:evenVBand="0" w:oddHBand="1" w:evenHBand="0" w:firstRowFirstColumn="0" w:firstRowLastColumn="0" w:lastRowFirstColumn="0" w:lastRowLastColumn="0"/>
+              <w:cnfStyle w:val="000000100000"/>
             </w:pPr>
             <w:r>
               <w:t>Takes</w:t>
@@ -1006,7 +1033,7 @@
           <w:p>
             <w:pPr>
               <w:contextualSpacing/>
-              <w:cnfStyle w:val="000000100000" w:firstRow="0" w:lastRow="0" w:firstColumn="0" w:lastColumn="0" w:oddVBand="0" w:evenVBand="0" w:oddHBand="1" w:evenHBand="0" w:firstRowFirstColumn="0" w:firstRowLastColumn="0" w:lastRowFirstColumn="0" w:lastRowLastColumn="0"/>
+              <w:cnfStyle w:val="000000100000"/>
             </w:pPr>
             <w:r>
               <w:t>M:N</w:t>
@@ -1020,7 +1047,7 @@
           <w:p>
             <w:pPr>
               <w:contextualSpacing/>
-              <w:cnfStyle w:val="000000100000" w:firstRow="0" w:lastRow="0" w:firstColumn="0" w:lastColumn="0" w:oddVBand="0" w:evenVBand="0" w:oddHBand="1" w:evenHBand="0" w:firstRowFirstColumn="0" w:firstRowLastColumn="0" w:lastRowFirstColumn="0" w:lastRowLastColumn="0"/>
+              <w:cnfStyle w:val="000000100000"/>
             </w:pPr>
             <w:r>
               <w:t>Class</w:t>
@@ -1044,22 +1071,7 @@
         <w:t xml:space="preserve">(B) </w:t>
       </w:r>
       <w:r>
-        <w:t>A C</w:t>
-      </w:r>
-      <w:r>
-        <w:t>lass is taught</w:t>
-      </w:r>
-      <w:r>
-        <w:t xml:space="preserve"> by one and only one Instructor. H</w:t>
-      </w:r>
-      <w:r>
-        <w:t>owever</w:t>
-      </w:r>
-      <w:r>
-        <w:t>,</w:t>
-      </w:r>
-      <w:r>
-        <w:t xml:space="preserve"> an instructor can teach 0 to 2 classes per year. A class can only exists if there is an assigned instructor.</w:t>
+        <w:t>A Class is taught by one and only one Instructor. However, an instructor can teach 0 to 2 classes per year. A class can only exists if there is an assigned instructor.</w:t>
       </w:r>
     </w:p>
     <w:p>
@@ -1113,7 +1125,7 @@
           <w:noProof/>
         </w:rPr>
         <w:drawing>
-          <wp:inline distT="0" distB="0" distL="0" distR="0" wp14:anchorId="69729A22" wp14:editId="426584CB">
+          <wp:inline distT="0" distB="0" distL="0" distR="0">
             <wp:extent cx="3998364" cy="4396349"/>
             <wp:effectExtent l="0" t="0" r="0" b="0"/>
             <wp:docPr id="4" name="Picture 4"/>
@@ -1128,10 +1140,10 @@
                     <pic:cNvPicPr/>
                   </pic:nvPicPr>
                   <pic:blipFill>
-                    <a:blip r:embed="rId13">
+                    <a:blip r:embed="rId12">
                       <a:extLst>
                         <a:ext uri="{28A0092B-C50C-407E-A947-70E740481C1C}">
-                          <a14:useLocalDpi xmlns:a14="http://schemas.microsoft.com/office/drawing/2010/main" val="0"/>
+                          <a14:useLocalDpi xmlns:a14="http://schemas.microsoft.com/office/drawing/2010/main" xmlns:wps="http://schemas.microsoft.com/office/word/2010/wordprocessingShape" xmlns:wpi="http://schemas.microsoft.com/office/word/2010/wordprocessingInk" xmlns:wpg="http://schemas.microsoft.com/office/word/2010/wordprocessingGroup" xmlns:w14="http://schemas.microsoft.com/office/word/2010/wordml" xmlns:w="http://schemas.openxmlformats.org/wordprocessingml/2006/main" xmlns:w10="urn:schemas-microsoft-com:office:word" xmlns:wp14="http://schemas.microsoft.com/office/word/2010/wordprocessingDrawing" xmlns:v="urn:schemas-microsoft-com:vml" xmlns:o="urn:schemas-microsoft-com:office:office" xmlns:mv="urn:schemas-microsoft-com:mac:vml" xmlns:mc="http://schemas.openxmlformats.org/markup-compatibility/2006" xmlns:mo="http://schemas.microsoft.com/office/mac/office/2008/main" xmlns:wpc="http://schemas.microsoft.com/office/word/2010/wordprocessingCanvas" xmlns="" val="0"/>
                         </a:ext>
                       </a:extLst>
                     </a:blip>
@@ -1157,17 +1169,18 @@
     </w:p>
     <w:p>
       <w:r>
+        <w:lastRenderedPageBreak/>
         <w:t>4.9)</w:t>
       </w:r>
       <w:r>
         <w:t xml:space="preserve"> </w:t>
       </w:r>
       <w:r>
-        <w:object w:dxaOrig="10611" w:dyaOrig="9611" w14:anchorId="70FC4A7B">
-          <v:shape id="_x0000_i1031" type="#_x0000_t75" style="width:467pt;height:423pt" o:ole="">
-            <v:imagedata r:id="rId14" o:title=""/>
+        <w:object w:dxaOrig="10611" w:dyaOrig="9611">
+          <v:shape id="_x0000_i1027" type="#_x0000_t75" style="width:467.05pt;height:423.1pt" o:ole="">
+            <v:imagedata r:id="rId13" o:title=""/>
           </v:shape>
-          <o:OLEObject Type="Embed" ProgID="Visio.Drawing.11" ShapeID="_x0000_i1031" DrawAspect="Content" ObjectID="_1453877321" r:id="rId15"/>
+          <o:OLEObject Type="Embed" ProgID="Visio.Drawing.11" ShapeID="_x0000_i1027" DrawAspect="Content" ObjectID="_1580045667" r:id="rId14"/>
         </w:object>
       </w:r>
     </w:p>
@@ -1176,14 +1189,13 @@
       <w:pgMar w:top="1440" w:right="1800" w:bottom="1440" w:left="1800" w:header="720" w:footer="720" w:gutter="0"/>
       <w:cols w:space="720"/>
       <w:docGrid w:linePitch="360"/>
-      <w:printerSettings r:id="rId16"/>
     </w:sectPr>
   </w:body>
 </w:document>
 </file>
 
 <file path=word/styles.xml><?xml version="1.0" encoding="utf-8"?>
-<w:styles xmlns:mc="http://schemas.openxmlformats.org/markup-compatibility/2006" xmlns:r="http://schemas.openxmlformats.org/officeDocument/2006/relationships" xmlns:w="http://schemas.openxmlformats.org/wordprocessingml/2006/main" xmlns:w14="http://schemas.microsoft.com/office/word/2010/wordml" mc:Ignorable="w14">
+<w:styles xmlns:r="http://schemas.openxmlformats.org/officeDocument/2006/relationships" xmlns:w="http://schemas.openxmlformats.org/wordprocessingml/2006/main">
   <w:docDefaults>
     <w:rPrDefault>
       <w:rPr>
@@ -1195,7 +1207,7 @@
     </w:rPrDefault>
     <w:pPrDefault/>
   </w:docDefaults>
-  <w:latentStyles w:defLockedState="0" w:defUIPriority="99" w:defSemiHidden="1" w:defUnhideWhenUsed="1" w:defQFormat="0" w:count="276">
+  <w:latentStyles w:defLockedState="0" w:defUIPriority="99" w:defSemiHidden="1" w:defUnhideWhenUsed="1" w:defQFormat="0" w:count="267">
     <w:lsdException w:name="Normal" w:semiHidden="0" w:uiPriority="0" w:unhideWhenUsed="0" w:qFormat="1"/>
     <w:lsdException w:name="heading 1" w:semiHidden="0" w:uiPriority="9" w:unhideWhenUsed="0" w:qFormat="1"/>
     <w:lsdException w:name="heading 2" w:uiPriority="9" w:qFormat="1"/>
@@ -1337,6 +1349,7 @@
   <w:style w:type="paragraph" w:default="1" w:styleId="Normal">
     <w:name w:val="Normal"/>
     <w:qFormat/>
+    <w:rsid w:val="00715B96"/>
   </w:style>
   <w:style w:type="character" w:default="1" w:styleId="DefaultParagraphFont">
     <w:name w:val="Default Paragraph Font"/>
@@ -1349,6 +1362,7 @@
     <w:uiPriority w:val="99"/>
     <w:semiHidden/>
     <w:unhideWhenUsed/>
+    <w:qFormat/>
     <w:tblPr>
       <w:tblInd w:w="0" w:type="dxa"/>
       <w:tblCellMar>
@@ -2197,7 +2211,7 @@
 </file>
 
 <file path=customXml/itemProps1.xml><?xml version="1.0" encoding="utf-8"?>
-<ds:datastoreItem xmlns:ds="http://schemas.openxmlformats.org/officeDocument/2006/customXml" ds:itemID="{954E407A-91BB-674D-B5FC-47764DBB9C7E}">
+<ds:datastoreItem xmlns:ds="http://schemas.openxmlformats.org/officeDocument/2006/customXml" ds:itemID="{6E7FA9C2-3543-440D-8374-CE3ED410F53C}">
   <ds:schemaRefs>
     <ds:schemaRef ds:uri="http://schemas.openxmlformats.org/officeDocument/2006/bibliography"/>
   </ds:schemaRefs>

</xml_diff>